<commit_message>
Spark notes and  DE workspace
</commit_message>
<xml_diff>
--- a/spark_notes.docx
+++ b/spark_notes.docx
@@ -2,19 +2,27 @@
 <file path=word/document.xml><?xml version="1.0" encoding="utf-8"?>
 <w:document xmlns:wpc="http://schemas.microsoft.com/office/word/2010/wordprocessingCanvas" xmlns:cx="http://schemas.microsoft.com/office/drawing/2014/chartex" xmlns:cx1="http://schemas.microsoft.com/office/drawing/2015/9/8/chartex" xmlns:cx2="http://schemas.microsoft.com/office/drawing/2015/10/21/chartex" xmlns:cx3="http://schemas.microsoft.com/office/drawing/2016/5/9/chartex" xmlns:cx4="http://schemas.microsoft.com/office/drawing/2016/5/10/chartex" xmlns:cx5="http://schemas.microsoft.com/office/drawing/2016/5/11/chartex" xmlns:cx6="http://schemas.microsoft.com/office/drawing/2016/5/12/chartex" xmlns:cx7="http://schemas.microsoft.com/office/drawing/2016/5/13/chartex" xmlns:cx8="http://schemas.microsoft.com/office/drawing/2016/5/14/chartex" xmlns:mc="http://schemas.openxmlformats.org/markup-compatibility/2006" xmlns:aink="http://schemas.microsoft.com/office/drawing/2016/ink" xmlns:am3d="http://schemas.microsoft.com/office/drawing/2017/model3d" xmlns:o="urn:schemas-microsoft-com:office:office" xmlns:r="http://schemas.openxmlformats.org/officeDocument/2006/relationships" xmlns:m="http://schemas.openxmlformats.org/officeDocument/2006/math" xmlns:v="urn:schemas-microsoft-com:vml" xmlns:wp14="http://schemas.microsoft.com/office/word/2010/wordprocessingDrawing" xmlns:wp="http://schemas.openxmlformats.org/drawingml/2006/wordprocessingDrawing" xmlns:w10="urn:schemas-microsoft-com:office:word" xmlns:w="http://schemas.openxmlformats.org/wordprocessingml/2006/main" xmlns:w14="http://schemas.microsoft.com/office/word/2010/wordml" xmlns:w15="http://schemas.microsoft.com/office/word/2012/wordml" xmlns:w16cex="http://schemas.microsoft.com/office/word/2018/wordml/cex" xmlns:w16cid="http://schemas.microsoft.com/office/word/2016/wordml/cid" xmlns:w16="http://schemas.microsoft.com/office/word/2018/wordml" xmlns:w16sdtdh="http://schemas.microsoft.com/office/word/2020/wordml/sdtdatahash" xmlns:w16se="http://schemas.microsoft.com/office/word/2015/wordml/symex" xmlns:wpg="http://schemas.microsoft.com/office/word/2010/wordprocessingGroup" xmlns:wpi="http://schemas.microsoft.com/office/word/2010/wordprocessingInk" xmlns:wne="http://schemas.microsoft.com/office/word/2006/wordml" xmlns:wps="http://schemas.microsoft.com/office/word/2010/wordprocessingShape" mc:Ignorable="w14 w15 w16se w16cid w16 w16cex w16sdtdh wp14">
   <w:body>
+    <w:p>
+      <w:pPr>
+        <w:pStyle w:val="NoSpacing"/>
+        <w:rPr>
+          <w:rFonts w:eastAsiaTheme="minorHAnsi"/>
+        </w:rPr>
+      </w:pPr>
+    </w:p>
+    <w:p/>
     <w:sdt>
       <w:sdtPr>
+        <w:rPr>
+          <w:rFonts w:eastAsiaTheme="minorHAnsi"/>
+        </w:rPr>
         <w:id w:val="-1676721032"/>
         <w:docPartObj>
           <w:docPartGallery w:val="Cover Pages"/>
           <w:docPartUnique/>
         </w:docPartObj>
       </w:sdtPr>
-      <w:sdtEndPr>
-        <w:rPr>
-          <w:rFonts w:eastAsiaTheme="minorHAnsi"/>
-        </w:rPr>
-      </w:sdtEndPr>
+      <w:sdtEndPr/>
       <w:sdtContent>
         <w:p>
           <w:pPr>
@@ -153,6 +161,7 @@
                                       <w:calendar w:val="gregorian"/>
                                     </w:date>
                                   </w:sdtPr>
+                                  <w:sdtEndPr/>
                                   <w:sdtContent>
                                     <w:p>
                                       <w:pPr>
@@ -3465,6 +3474,7 @@
                                 <w:calendar w:val="gregorian"/>
                               </w:date>
                             </w:sdtPr>
+                            <w:sdtEndPr/>
                             <w:sdtContent>
                               <w:p>
                                 <w:pPr>
@@ -3689,6 +3699,7 @@
                                     <w:dataBinding w:prefixMappings="xmlns:ns0='http://purl.org/dc/elements/1.1/' xmlns:ns1='http://schemas.openxmlformats.org/package/2006/metadata/core-properties' " w:xpath="/ns1:coreProperties[1]/ns0:creator[1]" w:storeItemID="{6C3C8BC8-F283-45AE-878A-BAB7291924A1}"/>
                                     <w:text/>
                                   </w:sdtPr>
+                                  <w:sdtEndPr/>
                                   <w:sdtContent>
                                     <w:r>
                                       <w:rPr>
@@ -3762,6 +3773,7 @@
                               <w:dataBinding w:prefixMappings="xmlns:ns0='http://purl.org/dc/elements/1.1/' xmlns:ns1='http://schemas.openxmlformats.org/package/2006/metadata/core-properties' " w:xpath="/ns1:coreProperties[1]/ns0:creator[1]" w:storeItemID="{6C3C8BC8-F283-45AE-878A-BAB7291924A1}"/>
                               <w:text/>
                             </w:sdtPr>
+                            <w:sdtEndPr/>
                             <w:sdtContent>
                               <w:r>
                                 <w:rPr>
@@ -3887,6 +3899,7 @@
                                     <w:dataBinding w:prefixMappings="xmlns:ns0='http://purl.org/dc/elements/1.1/' xmlns:ns1='http://schemas.openxmlformats.org/package/2006/metadata/core-properties' " w:xpath="/ns1:coreProperties[1]/ns0:title[1]" w:storeItemID="{6C3C8BC8-F283-45AE-878A-BAB7291924A1}"/>
                                     <w:text/>
                                   </w:sdtPr>
+                                  <w:sdtEndPr/>
                                   <w:sdtContent>
                                     <w:r>
                                       <w:rPr>
@@ -3923,6 +3936,7 @@
                                     <w:dataBinding w:prefixMappings="xmlns:ns0='http://purl.org/dc/elements/1.1/' xmlns:ns1='http://schemas.openxmlformats.org/package/2006/metadata/core-properties' " w:xpath="/ns1:coreProperties[1]/ns0:subject[1]" w:storeItemID="{6C3C8BC8-F283-45AE-878A-BAB7291924A1}"/>
                                     <w:text/>
                                   </w:sdtPr>
+                                  <w:sdtEndPr/>
                                   <w:sdtContent>
                                     <w:r>
                                       <w:rPr>
@@ -3983,6 +3997,7 @@
                               <w:dataBinding w:prefixMappings="xmlns:ns0='http://purl.org/dc/elements/1.1/' xmlns:ns1='http://schemas.openxmlformats.org/package/2006/metadata/core-properties' " w:xpath="/ns1:coreProperties[1]/ns0:title[1]" w:storeItemID="{6C3C8BC8-F283-45AE-878A-BAB7291924A1}"/>
                               <w:text/>
                             </w:sdtPr>
+                            <w:sdtEndPr/>
                             <w:sdtContent>
                               <w:r>
                                 <w:rPr>
@@ -4019,6 +4034,7 @@
                               <w:dataBinding w:prefixMappings="xmlns:ns0='http://purl.org/dc/elements/1.1/' xmlns:ns1='http://schemas.openxmlformats.org/package/2006/metadata/core-properties' " w:xpath="/ns1:coreProperties[1]/ns0:subject[1]" w:storeItemID="{6C3C8BC8-F283-45AE-878A-BAB7291924A1}"/>
                               <w:text/>
                             </w:sdtPr>
+                            <w:sdtEndPr/>
                             <w:sdtContent>
                               <w:r>
                                 <w:rPr>
@@ -4049,6 +4065,12 @@
     </w:sdt>
     <w:sdt>
       <w:sdtPr>
+        <w:rPr>
+          <w:rFonts w:asciiTheme="minorHAnsi" w:eastAsiaTheme="minorHAnsi" w:hAnsiTheme="minorHAnsi" w:cstheme="minorBidi"/>
+          <w:color w:val="auto"/>
+          <w:sz w:val="22"/>
+          <w:szCs w:val="22"/>
+        </w:rPr>
         <w:id w:val="617646816"/>
         <w:docPartObj>
           <w:docPartGallery w:val="Table of Contents"/>
@@ -4057,13 +4079,9 @@
       </w:sdtPr>
       <w:sdtEndPr>
         <w:rPr>
-          <w:rFonts w:asciiTheme="minorHAnsi" w:eastAsiaTheme="minorHAnsi" w:hAnsiTheme="minorHAnsi" w:cstheme="minorBidi"/>
           <w:b/>
           <w:bCs/>
           <w:noProof/>
-          <w:color w:val="auto"/>
-          <w:sz w:val="22"/>
-          <w:szCs w:val="22"/>
         </w:rPr>
       </w:sdtEndPr>
       <w:sdtContent>
@@ -4181,8 +4199,782 @@
       </w:r>
       <w:bookmarkEnd w:id="0"/>
     </w:p>
+    <w:p>
+      <w:pPr>
+        <w:rPr>
+          <w:rFonts w:asciiTheme="majorHAnsi" w:eastAsiaTheme="majorEastAsia" w:hAnsiTheme="majorHAnsi" w:cstheme="majorBidi"/>
+          <w:color w:val="535356" w:themeColor="accent1" w:themeShade="BF"/>
+          <w:sz w:val="32"/>
+          <w:szCs w:val="32"/>
+        </w:rPr>
+      </w:pPr>
+      <w:r>
+        <w:br w:type="page"/>
+      </w:r>
+    </w:p>
+    <w:p>
+      <w:pPr>
+        <w:pStyle w:val="Heading1"/>
+      </w:pPr>
+      <w:r>
+        <w:lastRenderedPageBreak/>
+        <w:t>Delta Table:</w:t>
+      </w:r>
+    </w:p>
+    <w:p/>
+    <w:p>
+      <w:r>
+        <w:t>Vacuum:</w:t>
+      </w:r>
+    </w:p>
+    <w:p>
+      <w:pPr>
+        <w:rPr>
+          <w:rFonts w:ascii="Courier New" w:hAnsi="Courier New" w:cs="Courier New"/>
+          <w:color w:val="052247"/>
+          <w:sz w:val="21"/>
+          <w:szCs w:val="21"/>
+        </w:rPr>
+      </w:pPr>
+      <w:proofErr w:type="spellStart"/>
+      <w:r>
+        <w:rPr>
+          <w:rFonts w:ascii="Courier New" w:hAnsi="Courier New" w:cs="Courier New"/>
+          <w:color w:val="052247"/>
+          <w:sz w:val="21"/>
+          <w:szCs w:val="21"/>
+        </w:rPr>
+        <w:t>delta.logRetentionDuration</w:t>
+      </w:r>
+      <w:proofErr w:type="spellEnd"/>
+      <w:r>
+        <w:rPr>
+          <w:rFonts w:ascii="Courier New" w:hAnsi="Courier New" w:cs="Courier New"/>
+          <w:color w:val="052247"/>
+          <w:sz w:val="21"/>
+          <w:szCs w:val="21"/>
+        </w:rPr>
+        <w:t xml:space="preserve"> = &lt;</w:t>
+      </w:r>
+      <w:r>
+        <w:rPr>
+          <w:rFonts w:ascii="Courier New" w:hAnsi="Courier New" w:cs="Courier New"/>
+          <w:color w:val="052247"/>
+          <w:sz w:val="21"/>
+          <w:szCs w:val="21"/>
+        </w:rPr>
+        <w:t>interval</w:t>
+      </w:r>
+      <w:r>
+        <w:rPr>
+          <w:rFonts w:ascii="Courier New" w:hAnsi="Courier New" w:cs="Courier New"/>
+          <w:color w:val="052247"/>
+          <w:sz w:val="21"/>
+          <w:szCs w:val="21"/>
+        </w:rPr>
+        <w:t>&gt;</w:t>
+      </w:r>
+      <w:r>
+        <w:rPr>
+          <w:rFonts w:ascii="Courier New" w:hAnsi="Courier New" w:cs="Courier New"/>
+          <w:color w:val="052247"/>
+          <w:sz w:val="21"/>
+          <w:szCs w:val="21"/>
+        </w:rPr>
+        <w:t xml:space="preserve"> : </w:t>
+      </w:r>
+      <w:r>
+        <w:rPr>
+          <w:rFonts w:ascii="Courier New" w:hAnsi="Courier New" w:cs="Courier New"/>
+          <w:color w:val="052247"/>
+          <w:sz w:val="21"/>
+          <w:szCs w:val="21"/>
+        </w:rPr>
+        <w:t>controls</w:t>
+      </w:r>
+      <w:r>
+        <w:rPr>
+          <w:rFonts w:ascii="Courier New" w:hAnsi="Courier New" w:cs="Courier New"/>
+          <w:color w:val="052247"/>
+          <w:sz w:val="21"/>
+          <w:szCs w:val="21"/>
+        </w:rPr>
+        <w:t xml:space="preserve"> how long history for a table is kept</w:t>
+      </w:r>
+      <w:r>
+        <w:rPr>
+          <w:rFonts w:ascii="Courier New" w:hAnsi="Courier New" w:cs="Courier New"/>
+          <w:color w:val="052247"/>
+          <w:sz w:val="21"/>
+          <w:szCs w:val="21"/>
+        </w:rPr>
+        <w:t>. Default value is 30</w:t>
+      </w:r>
+    </w:p>
+    <w:p>
+      <w:pPr>
+        <w:rPr>
+          <w:rFonts w:ascii="Courier New" w:hAnsi="Courier New" w:cs="Courier New"/>
+          <w:color w:val="052247"/>
+          <w:sz w:val="21"/>
+          <w:szCs w:val="21"/>
+          <w:shd w:val="clear" w:color="auto" w:fill="FFFFFF"/>
+        </w:rPr>
+      </w:pPr>
+      <w:proofErr w:type="spellStart"/>
+      <w:r>
+        <w:rPr>
+          <w:rStyle w:val="pre"/>
+          <w:rFonts w:ascii="Courier New" w:hAnsi="Courier New" w:cs="Courier New"/>
+          <w:color w:val="052247"/>
+          <w:sz w:val="21"/>
+          <w:szCs w:val="21"/>
+          <w:shd w:val="clear" w:color="auto" w:fill="FFFFFF"/>
+        </w:rPr>
+        <w:t>delta.deletedFileRetentionDuration</w:t>
+      </w:r>
+      <w:proofErr w:type="spellEnd"/>
+      <w:r>
+        <w:rPr>
+          <w:rStyle w:val="HTMLCode"/>
+          <w:rFonts w:eastAsiaTheme="minorHAnsi"/>
+          <w:color w:val="052247"/>
+          <w:sz w:val="21"/>
+          <w:szCs w:val="21"/>
+          <w:shd w:val="clear" w:color="auto" w:fill="FFFFFF"/>
+        </w:rPr>
+        <w:t> </w:t>
+      </w:r>
+      <w:r>
+        <w:t>= "interval &lt;interval&gt;"</w:t>
+      </w:r>
+      <w:r>
+        <w:rPr>
+          <w:rFonts w:ascii="Courier New" w:hAnsi="Courier New" w:cs="Courier New"/>
+          <w:color w:val="052247"/>
+          <w:sz w:val="21"/>
+          <w:szCs w:val="21"/>
+          <w:shd w:val="clear" w:color="auto" w:fill="FFFFFF"/>
+        </w:rPr>
+        <w:t>: controls how long ago a file must have been deleted </w:t>
+      </w:r>
+      <w:r>
+        <w:rPr>
+          <w:rFonts w:ascii="Courier New" w:hAnsi="Courier New" w:cs="Courier New"/>
+          <w:color w:val="052247"/>
+          <w:sz w:val="21"/>
+          <w:szCs w:val="21"/>
+        </w:rPr>
+        <w:t>before being a candidate for</w:t>
+      </w:r>
+      <w:r>
+        <w:rPr>
+          <w:rFonts w:ascii="Courier New" w:hAnsi="Courier New" w:cs="Courier New"/>
+          <w:color w:val="052247"/>
+          <w:sz w:val="21"/>
+          <w:szCs w:val="21"/>
+          <w:shd w:val="clear" w:color="auto" w:fill="FFFFFF"/>
+        </w:rPr>
+        <w:t> </w:t>
+      </w:r>
+      <w:r>
+        <w:t>VACUUM</w:t>
+      </w:r>
+      <w:r>
+        <w:rPr>
+          <w:rFonts w:ascii="Courier New" w:hAnsi="Courier New" w:cs="Courier New"/>
+          <w:color w:val="052247"/>
+          <w:sz w:val="21"/>
+          <w:szCs w:val="21"/>
+          <w:shd w:val="clear" w:color="auto" w:fill="FFFFFF"/>
+        </w:rPr>
+        <w:t>. The default is </w:t>
+      </w:r>
+      <w:r>
+        <w:t>interval 7 days</w:t>
+      </w:r>
+      <w:r>
+        <w:rPr>
+          <w:rFonts w:ascii="Courier New" w:hAnsi="Courier New" w:cs="Courier New"/>
+          <w:color w:val="052247"/>
+          <w:sz w:val="21"/>
+          <w:szCs w:val="21"/>
+          <w:shd w:val="clear" w:color="auto" w:fill="FFFFFF"/>
+        </w:rPr>
+        <w:t>.</w:t>
+      </w:r>
+    </w:p>
+    <w:p>
+      <w:pPr>
+        <w:rPr>
+          <w:rFonts w:ascii="Courier New" w:hAnsi="Courier New" w:cs="Courier New"/>
+          <w:color w:val="052247"/>
+          <w:sz w:val="21"/>
+          <w:szCs w:val="21"/>
+        </w:rPr>
+      </w:pPr>
+      <w:r>
+        <w:rPr>
+          <w:rFonts w:ascii="Courier New" w:hAnsi="Courier New" w:cs="Courier New"/>
+          <w:color w:val="052247"/>
+          <w:sz w:val="21"/>
+          <w:szCs w:val="21"/>
+        </w:rPr>
+        <w:t>To access 30 days of historical data even if you run </w:t>
+      </w:r>
+      <w:r>
+        <w:t>VACUUM</w:t>
+      </w:r>
+      <w:r>
+        <w:rPr>
+          <w:rFonts w:ascii="Courier New" w:hAnsi="Courier New" w:cs="Courier New"/>
+          <w:color w:val="052247"/>
+          <w:sz w:val="21"/>
+          <w:szCs w:val="21"/>
+        </w:rPr>
+        <w:t> on the Delta table, set </w:t>
+      </w:r>
+      <w:proofErr w:type="spellStart"/>
+      <w:r>
+        <w:t>delta.deletedFileRetentionDuration</w:t>
+      </w:r>
+      <w:proofErr w:type="spellEnd"/>
+      <w:r>
+        <w:t> = "interval 30 days"</w:t>
+      </w:r>
+      <w:r>
+        <w:rPr>
+          <w:rFonts w:ascii="Courier New" w:hAnsi="Courier New" w:cs="Courier New"/>
+          <w:color w:val="052247"/>
+          <w:sz w:val="21"/>
+          <w:szCs w:val="21"/>
+        </w:rPr>
+        <w:t>. This setting may cause your storage costs to go up</w:t>
+      </w:r>
+    </w:p>
+    <w:p>
+      <w:pPr>
+        <w:rPr>
+          <w:b/>
+          <w:bCs/>
+        </w:rPr>
+      </w:pPr>
+      <w:r>
+        <w:rPr>
+          <w:b/>
+          <w:bCs/>
+        </w:rPr>
+        <w:t>Dynamic Partition Overwrites</w:t>
+      </w:r>
+    </w:p>
+    <w:p>
+      <w:pPr>
+        <w:rPr>
+          <w:rFonts w:ascii="Courier New" w:hAnsi="Courier New" w:cs="Courier New"/>
+          <w:color w:val="052247"/>
+          <w:sz w:val="21"/>
+          <w:szCs w:val="21"/>
+        </w:rPr>
+      </w:pPr>
+      <w:r>
+        <w:rPr>
+          <w:rFonts w:ascii="Helvetica" w:hAnsi="Helvetica" w:cs="Helvetica"/>
+          <w:color w:val="404040"/>
+          <w:shd w:val="clear" w:color="auto" w:fill="FFFFFF"/>
+        </w:rPr>
+        <w:t>Configure dynamic partition overwrite mode by setting the Spark session configuration </w:t>
+      </w:r>
+      <w:r>
+        <w:rPr>
+          <w:rStyle w:val="pre"/>
+          <w:rFonts w:ascii="Courier New" w:hAnsi="Courier New" w:cs="Courier New"/>
+          <w:color w:val="052247"/>
+          <w:sz w:val="21"/>
+          <w:szCs w:val="21"/>
+          <w:shd w:val="clear" w:color="auto" w:fill="FFFFFF"/>
+        </w:rPr>
+        <w:t>spark.sql.sources.partitionOverwriteMode</w:t>
+      </w:r>
+      <w:r>
+        <w:rPr>
+          <w:rFonts w:ascii="Helvetica" w:hAnsi="Helvetica" w:cs="Helvetica"/>
+          <w:color w:val="404040"/>
+          <w:shd w:val="clear" w:color="auto" w:fill="FFFFFF"/>
+        </w:rPr>
+        <w:t> to </w:t>
+      </w:r>
+      <w:r>
+        <w:rPr>
+          <w:rStyle w:val="pre"/>
+          <w:rFonts w:ascii="Courier New" w:hAnsi="Courier New" w:cs="Courier New"/>
+          <w:color w:val="052247"/>
+          <w:sz w:val="21"/>
+          <w:szCs w:val="21"/>
+          <w:shd w:val="clear" w:color="auto" w:fill="FFFFFF"/>
+        </w:rPr>
+        <w:t>dynamic</w:t>
+      </w:r>
+      <w:r>
+        <w:rPr>
+          <w:rFonts w:ascii="Helvetica" w:hAnsi="Helvetica" w:cs="Helvetica"/>
+          <w:color w:val="404040"/>
+          <w:shd w:val="clear" w:color="auto" w:fill="FFFFFF"/>
+        </w:rPr>
+        <w:t>. You can also enable this by setting the </w:t>
+      </w:r>
+      <w:proofErr w:type="spellStart"/>
+      <w:r>
+        <w:rPr>
+          <w:rStyle w:val="pre"/>
+          <w:rFonts w:ascii="Courier New" w:hAnsi="Courier New" w:cs="Courier New"/>
+          <w:color w:val="052247"/>
+          <w:sz w:val="21"/>
+          <w:szCs w:val="21"/>
+          <w:shd w:val="clear" w:color="auto" w:fill="FFFFFF"/>
+        </w:rPr>
+        <w:t>DataFrameWriter</w:t>
+      </w:r>
+      <w:proofErr w:type="spellEnd"/>
+      <w:r>
+        <w:rPr>
+          <w:rFonts w:ascii="Helvetica" w:hAnsi="Helvetica" w:cs="Helvetica"/>
+          <w:color w:val="404040"/>
+          <w:shd w:val="clear" w:color="auto" w:fill="FFFFFF"/>
+        </w:rPr>
+        <w:t> option </w:t>
+      </w:r>
+      <w:proofErr w:type="spellStart"/>
+      <w:r>
+        <w:rPr>
+          <w:rStyle w:val="pre"/>
+          <w:rFonts w:ascii="Courier New" w:hAnsi="Courier New" w:cs="Courier New"/>
+          <w:color w:val="052247"/>
+          <w:sz w:val="21"/>
+          <w:szCs w:val="21"/>
+          <w:shd w:val="clear" w:color="auto" w:fill="FFFFFF"/>
+        </w:rPr>
+        <w:t>partitionOverwriteMode</w:t>
+      </w:r>
+      <w:proofErr w:type="spellEnd"/>
+      <w:r>
+        <w:rPr>
+          <w:rFonts w:ascii="Helvetica" w:hAnsi="Helvetica" w:cs="Helvetica"/>
+          <w:color w:val="404040"/>
+          <w:shd w:val="clear" w:color="auto" w:fill="FFFFFF"/>
+        </w:rPr>
+        <w:t> to </w:t>
+      </w:r>
+      <w:r>
+        <w:rPr>
+          <w:rStyle w:val="pre"/>
+          <w:rFonts w:ascii="Courier New" w:hAnsi="Courier New" w:cs="Courier New"/>
+          <w:color w:val="052247"/>
+          <w:sz w:val="21"/>
+          <w:szCs w:val="21"/>
+          <w:shd w:val="clear" w:color="auto" w:fill="FFFFFF"/>
+        </w:rPr>
+        <w:t>dynamic</w:t>
+      </w:r>
+      <w:r>
+        <w:rPr>
+          <w:rFonts w:ascii="Helvetica" w:hAnsi="Helvetica" w:cs="Helvetica"/>
+          <w:color w:val="404040"/>
+          <w:shd w:val="clear" w:color="auto" w:fill="FFFFFF"/>
+        </w:rPr>
+        <w:t>. If present, the query-specific option overrides the mode defined in the session configuration. The default for </w:t>
+      </w:r>
+      <w:proofErr w:type="spellStart"/>
+      <w:r>
+        <w:rPr>
+          <w:rStyle w:val="pre"/>
+          <w:rFonts w:ascii="Courier New" w:hAnsi="Courier New" w:cs="Courier New"/>
+          <w:color w:val="052247"/>
+          <w:sz w:val="21"/>
+          <w:szCs w:val="21"/>
+          <w:shd w:val="clear" w:color="auto" w:fill="FFFFFF"/>
+        </w:rPr>
+        <w:t>partitionOverwriteMode</w:t>
+      </w:r>
+      <w:proofErr w:type="spellEnd"/>
+      <w:r>
+        <w:rPr>
+          <w:rFonts w:ascii="Helvetica" w:hAnsi="Helvetica" w:cs="Helvetica"/>
+          <w:color w:val="404040"/>
+          <w:shd w:val="clear" w:color="auto" w:fill="FFFFFF"/>
+        </w:rPr>
+        <w:t> is </w:t>
+      </w:r>
+      <w:r>
+        <w:rPr>
+          <w:rStyle w:val="pre"/>
+          <w:rFonts w:ascii="Courier New" w:hAnsi="Courier New" w:cs="Courier New"/>
+          <w:color w:val="052247"/>
+          <w:sz w:val="21"/>
+          <w:szCs w:val="21"/>
+          <w:shd w:val="clear" w:color="auto" w:fill="FFFFFF"/>
+        </w:rPr>
+        <w:t>static</w:t>
+      </w:r>
+      <w:r>
+        <w:rPr>
+          <w:rFonts w:ascii="Helvetica" w:hAnsi="Helvetica" w:cs="Helvetica"/>
+          <w:color w:val="404040"/>
+          <w:shd w:val="clear" w:color="auto" w:fill="FFFFFF"/>
+        </w:rPr>
+        <w:t>.</w:t>
+      </w:r>
+    </w:p>
+    <w:p>
+      <w:pPr>
+        <w:pStyle w:val="NormalWeb"/>
+        <w:spacing w:before="240" w:beforeAutospacing="0" w:after="0" w:afterAutospacing="0" w:line="338" w:lineRule="atLeast"/>
+        <w:rPr>
+          <w:rFonts w:ascii="Helvetica" w:hAnsi="Helvetica" w:cs="Helvetica"/>
+          <w:color w:val="404040"/>
+        </w:rPr>
+      </w:pPr>
+      <w:r>
+        <w:rPr>
+          <w:rFonts w:ascii="Helvetica" w:hAnsi="Helvetica" w:cs="Helvetica"/>
+          <w:color w:val="404040"/>
+        </w:rPr>
+        <w:t>Dynamic partition overwrite conflicts with the option </w:t>
+      </w:r>
+      <w:proofErr w:type="spellStart"/>
+      <w:r>
+        <w:rPr>
+          <w:rStyle w:val="pre"/>
+          <w:rFonts w:ascii="Courier New" w:hAnsi="Courier New" w:cs="Courier New"/>
+          <w:color w:val="052247"/>
+          <w:sz w:val="21"/>
+          <w:szCs w:val="21"/>
+        </w:rPr>
+        <w:t>replaceWhere</w:t>
+      </w:r>
+      <w:proofErr w:type="spellEnd"/>
+      <w:r>
+        <w:rPr>
+          <w:rFonts w:ascii="Helvetica" w:hAnsi="Helvetica" w:cs="Helvetica"/>
+          <w:color w:val="404040"/>
+        </w:rPr>
+        <w:t> for partitioned tables.</w:t>
+      </w:r>
+    </w:p>
+    <w:p>
+      <w:pPr>
+        <w:pStyle w:val="NormalWeb"/>
+        <w:numPr>
+          <w:ilvl w:val="0"/>
+          <w:numId w:val="1"/>
+        </w:numPr>
+        <w:spacing w:before="240" w:beforeAutospacing="0" w:after="0" w:afterAutospacing="0" w:line="338" w:lineRule="atLeast"/>
+        <w:ind w:left="1080"/>
+        <w:rPr>
+          <w:rFonts w:ascii="Helvetica" w:hAnsi="Helvetica" w:cs="Helvetica"/>
+          <w:color w:val="404040"/>
+        </w:rPr>
+      </w:pPr>
+      <w:r>
+        <w:rPr>
+          <w:rFonts w:ascii="Helvetica" w:hAnsi="Helvetica" w:cs="Helvetica"/>
+          <w:color w:val="404040"/>
+        </w:rPr>
+        <w:t>If dynamic partition overwrite is enabled in the Spark session configuration, and </w:t>
+      </w:r>
+      <w:proofErr w:type="spellStart"/>
+      <w:r>
+        <w:rPr>
+          <w:rStyle w:val="pre"/>
+          <w:rFonts w:ascii="Courier New" w:hAnsi="Courier New" w:cs="Courier New"/>
+          <w:color w:val="052247"/>
+          <w:sz w:val="21"/>
+          <w:szCs w:val="21"/>
+        </w:rPr>
+        <w:t>replaceWhere</w:t>
+      </w:r>
+      <w:proofErr w:type="spellEnd"/>
+      <w:r>
+        <w:rPr>
+          <w:rFonts w:ascii="Helvetica" w:hAnsi="Helvetica" w:cs="Helvetica"/>
+          <w:color w:val="404040"/>
+        </w:rPr>
+        <w:t> is provided as a </w:t>
+      </w:r>
+      <w:proofErr w:type="spellStart"/>
+      <w:r>
+        <w:rPr>
+          <w:rStyle w:val="pre"/>
+          <w:rFonts w:ascii="Courier New" w:hAnsi="Courier New" w:cs="Courier New"/>
+          <w:color w:val="052247"/>
+          <w:sz w:val="21"/>
+          <w:szCs w:val="21"/>
+        </w:rPr>
+        <w:t>DataFrameWriter</w:t>
+      </w:r>
+      <w:proofErr w:type="spellEnd"/>
+      <w:r>
+        <w:rPr>
+          <w:rFonts w:ascii="Helvetica" w:hAnsi="Helvetica" w:cs="Helvetica"/>
+          <w:color w:val="404040"/>
+        </w:rPr>
+        <w:t> option, then Delta Lake overwrites the data according to the </w:t>
+      </w:r>
+      <w:proofErr w:type="spellStart"/>
+      <w:r>
+        <w:rPr>
+          <w:rStyle w:val="pre"/>
+          <w:rFonts w:ascii="Courier New" w:hAnsi="Courier New" w:cs="Courier New"/>
+          <w:color w:val="052247"/>
+          <w:sz w:val="21"/>
+          <w:szCs w:val="21"/>
+        </w:rPr>
+        <w:t>replaceWhere</w:t>
+      </w:r>
+      <w:proofErr w:type="spellEnd"/>
+      <w:r>
+        <w:rPr>
+          <w:rFonts w:ascii="Helvetica" w:hAnsi="Helvetica" w:cs="Helvetica"/>
+          <w:color w:val="404040"/>
+        </w:rPr>
+        <w:t> expression (query-specific options override session configurations).</w:t>
+      </w:r>
+    </w:p>
+    <w:p>
+      <w:pPr>
+        <w:pStyle w:val="NormalWeb"/>
+        <w:numPr>
+          <w:ilvl w:val="0"/>
+          <w:numId w:val="1"/>
+        </w:numPr>
+        <w:spacing w:before="240" w:beforeAutospacing="0" w:after="240" w:afterAutospacing="0" w:line="338" w:lineRule="atLeast"/>
+        <w:ind w:left="1080"/>
+        <w:rPr>
+          <w:rFonts w:ascii="Helvetica" w:hAnsi="Helvetica" w:cs="Helvetica"/>
+          <w:color w:val="404040"/>
+        </w:rPr>
+      </w:pPr>
+      <w:r>
+        <w:rPr>
+          <w:rFonts w:ascii="Helvetica" w:hAnsi="Helvetica" w:cs="Helvetica"/>
+          <w:color w:val="404040"/>
+        </w:rPr>
+        <w:t>You’ll receive an error if the </w:t>
+      </w:r>
+      <w:proofErr w:type="spellStart"/>
+      <w:r>
+        <w:rPr>
+          <w:rStyle w:val="pre"/>
+          <w:rFonts w:ascii="Courier New" w:hAnsi="Courier New" w:cs="Courier New"/>
+          <w:color w:val="052247"/>
+          <w:sz w:val="21"/>
+          <w:szCs w:val="21"/>
+        </w:rPr>
+        <w:t>DataFrameWriter</w:t>
+      </w:r>
+      <w:proofErr w:type="spellEnd"/>
+      <w:r>
+        <w:rPr>
+          <w:rFonts w:ascii="Helvetica" w:hAnsi="Helvetica" w:cs="Helvetica"/>
+          <w:color w:val="404040"/>
+        </w:rPr>
+        <w:t> options have both dynamic partition overwrite and </w:t>
+      </w:r>
+      <w:proofErr w:type="spellStart"/>
+      <w:r>
+        <w:rPr>
+          <w:rStyle w:val="pre"/>
+          <w:rFonts w:ascii="Courier New" w:hAnsi="Courier New" w:cs="Courier New"/>
+          <w:color w:val="052247"/>
+          <w:sz w:val="21"/>
+          <w:szCs w:val="21"/>
+        </w:rPr>
+        <w:t>replaceWhere</w:t>
+      </w:r>
+      <w:proofErr w:type="spellEnd"/>
+      <w:r>
+        <w:rPr>
+          <w:rFonts w:ascii="Helvetica" w:hAnsi="Helvetica" w:cs="Helvetica"/>
+          <w:color w:val="404040"/>
+        </w:rPr>
+        <w:t> enabled.</w:t>
+      </w:r>
+    </w:p>
+    <w:p>
+      <w:pPr>
+        <w:rPr>
+          <w:b/>
+          <w:bCs/>
+        </w:rPr>
+      </w:pPr>
+      <w:r>
+        <w:rPr>
+          <w:b/>
+          <w:bCs/>
+        </w:rPr>
+        <w:t>Data skipping</w:t>
+      </w:r>
+    </w:p>
+    <w:p>
+      <w:pPr>
+        <w:pStyle w:val="NormalWeb"/>
+        <w:spacing w:before="240" w:beforeAutospacing="0" w:after="0" w:afterAutospacing="0" w:line="338" w:lineRule="atLeast"/>
+        <w:rPr>
+          <w:rFonts w:ascii="Helvetica" w:hAnsi="Helvetica" w:cs="Helvetica"/>
+          <w:color w:val="404040"/>
+        </w:rPr>
+      </w:pPr>
+      <w:r>
+        <w:rPr>
+          <w:rFonts w:ascii="Helvetica" w:hAnsi="Helvetica" w:cs="Helvetica"/>
+          <w:color w:val="404040"/>
+        </w:rPr>
+        <w:t>Data skipping information is collected automatically when you write data into a Delta table. Delta Lake on Databricks takes advantage of this information (minimum and maximum values) at query time to provide faster queries. You do not need to configure data skipping; the feature is activated whenever applicable. However, its effectiveness depends on the layout of your data. For best results, apply </w:t>
+      </w:r>
+      <w:hyperlink r:id="rId9" w:anchor="delta-zorder" w:history="1">
+        <w:r>
+          <w:rPr>
+            <w:color w:val="404040"/>
+          </w:rPr>
+          <w:t>Z-Ordering</w:t>
+        </w:r>
+      </w:hyperlink>
+      <w:r>
+        <w:rPr>
+          <w:rFonts w:ascii="Helvetica" w:hAnsi="Helvetica" w:cs="Helvetica"/>
+          <w:color w:val="404040"/>
+        </w:rPr>
+        <w:t>.</w:t>
+      </w:r>
+    </w:p>
+    <w:p>
+      <w:pPr>
+        <w:rPr>
+          <w:rFonts w:ascii="Courier New" w:hAnsi="Courier New" w:cs="Courier New"/>
+          <w:color w:val="052247"/>
+          <w:sz w:val="21"/>
+          <w:szCs w:val="21"/>
+        </w:rPr>
+      </w:pPr>
+    </w:p>
+    <w:p>
+      <w:pPr>
+        <w:rPr>
+          <w:rFonts w:ascii="Courier New" w:hAnsi="Courier New" w:cs="Courier New"/>
+          <w:color w:val="052247"/>
+          <w:sz w:val="21"/>
+          <w:szCs w:val="21"/>
+        </w:rPr>
+      </w:pPr>
+      <w:r>
+        <w:rPr>
+          <w:rFonts w:ascii="Courier New" w:hAnsi="Courier New" w:cs="Courier New"/>
+          <w:color w:val="052247"/>
+          <w:sz w:val="21"/>
+          <w:szCs w:val="21"/>
+        </w:rPr>
+        <w:t>Vacuum:</w:t>
+      </w:r>
+    </w:p>
+    <w:p>
+      <w:pPr>
+        <w:rPr>
+          <w:rFonts w:ascii="Courier New" w:hAnsi="Courier New" w:cs="Courier New"/>
+          <w:color w:val="052247"/>
+          <w:sz w:val="21"/>
+          <w:szCs w:val="21"/>
+        </w:rPr>
+      </w:pPr>
+    </w:p>
+    <w:p>
+      <w:pPr>
+        <w:rPr>
+          <w:rFonts w:ascii="Courier New" w:hAnsi="Courier New" w:cs="Courier New"/>
+          <w:color w:val="052247"/>
+          <w:sz w:val="21"/>
+          <w:szCs w:val="21"/>
+        </w:rPr>
+      </w:pPr>
+      <w:r>
+        <w:rPr>
+          <w:rFonts w:ascii="Courier New" w:hAnsi="Courier New" w:cs="Courier New"/>
+          <w:color w:val="052247"/>
+          <w:sz w:val="21"/>
+          <w:szCs w:val="21"/>
+        </w:rPr>
+        <w:t xml:space="preserve">SET </w:t>
+      </w:r>
+      <w:proofErr w:type="spellStart"/>
+      <w:r>
+        <w:rPr>
+          <w:rFonts w:ascii="Courier New" w:hAnsi="Courier New" w:cs="Courier New"/>
+          <w:color w:val="052247"/>
+          <w:sz w:val="21"/>
+          <w:szCs w:val="21"/>
+        </w:rPr>
+        <w:t>spark.databricks.delta.retentionDurationCheck.enabled</w:t>
+      </w:r>
+      <w:proofErr w:type="spellEnd"/>
+      <w:r>
+        <w:rPr>
+          <w:rFonts w:ascii="Courier New" w:hAnsi="Courier New" w:cs="Courier New"/>
+          <w:color w:val="052247"/>
+          <w:sz w:val="21"/>
+          <w:szCs w:val="21"/>
+        </w:rPr>
+        <w:t xml:space="preserve"> = false;</w:t>
+      </w:r>
+    </w:p>
+    <w:p>
+      <w:pPr>
+        <w:rPr>
+          <w:rFonts w:ascii="Courier New" w:hAnsi="Courier New" w:cs="Courier New"/>
+          <w:color w:val="052247"/>
+          <w:sz w:val="21"/>
+          <w:szCs w:val="21"/>
+        </w:rPr>
+      </w:pPr>
+      <w:r>
+        <w:rPr>
+          <w:rFonts w:ascii="Courier New" w:hAnsi="Courier New" w:cs="Courier New"/>
+          <w:color w:val="052247"/>
+          <w:sz w:val="21"/>
+          <w:szCs w:val="21"/>
+        </w:rPr>
+        <w:lastRenderedPageBreak/>
+        <w:t xml:space="preserve">SET </w:t>
+      </w:r>
+      <w:proofErr w:type="spellStart"/>
+      <w:r>
+        <w:rPr>
+          <w:rFonts w:ascii="Courier New" w:hAnsi="Courier New" w:cs="Courier New"/>
+          <w:color w:val="052247"/>
+          <w:sz w:val="21"/>
+          <w:szCs w:val="21"/>
+        </w:rPr>
+        <w:t>spark.databricks.delta.vacuum.logging.enabled</w:t>
+      </w:r>
+      <w:proofErr w:type="spellEnd"/>
+      <w:r>
+        <w:rPr>
+          <w:rFonts w:ascii="Courier New" w:hAnsi="Courier New" w:cs="Courier New"/>
+          <w:color w:val="052247"/>
+          <w:sz w:val="21"/>
+          <w:szCs w:val="21"/>
+        </w:rPr>
+        <w:t xml:space="preserve"> = true;</w:t>
+      </w:r>
+      <w:r>
+        <w:rPr>
+          <w:rFonts w:ascii="Courier New" w:hAnsi="Courier New" w:cs="Courier New"/>
+          <w:color w:val="052247"/>
+          <w:sz w:val="21"/>
+          <w:szCs w:val="21"/>
+        </w:rPr>
+        <w:tab/>
+      </w:r>
+    </w:p>
     <w:sectPr>
-      <w:footerReference w:type="default" r:id="rId8"/>
+      <w:footerReference w:type="default" r:id="rId10"/>
       <w:pgSz w:w="12240" w:h="15840"/>
       <w:pgMar w:top="1440" w:right="1440" w:bottom="1440" w:left="1440" w:header="144" w:footer="144" w:gutter="0"/>
       <w:pgNumType w:start="0"/>
@@ -4383,6 +5175,163 @@
     </w:p>
   </w:footnote>
 </w:footnotes>
+</file>
+
+<file path=word/numbering.xml><?xml version="1.0" encoding="utf-8"?>
+<w:numbering xmlns:wpc="http://schemas.microsoft.com/office/word/2010/wordprocessingCanvas" xmlns:cx="http://schemas.microsoft.com/office/drawing/2014/chartex" xmlns:cx1="http://schemas.microsoft.com/office/drawing/2015/9/8/chartex" xmlns:cx2="http://schemas.microsoft.com/office/drawing/2015/10/21/chartex" xmlns:cx3="http://schemas.microsoft.com/office/drawing/2016/5/9/chartex" xmlns:cx4="http://schemas.microsoft.com/office/drawing/2016/5/10/chartex" xmlns:cx5="http://schemas.microsoft.com/office/drawing/2016/5/11/chartex" xmlns:cx6="http://schemas.microsoft.com/office/drawing/2016/5/12/chartex" xmlns:cx7="http://schemas.microsoft.com/office/drawing/2016/5/13/chartex" xmlns:cx8="http://schemas.microsoft.com/office/drawing/2016/5/14/chartex" xmlns:mc="http://schemas.openxmlformats.org/markup-compatibility/2006" xmlns:aink="http://schemas.microsoft.com/office/drawing/2016/ink" xmlns:am3d="http://schemas.microsoft.com/office/drawing/2017/model3d" xmlns:o="urn:schemas-microsoft-com:office:office" xmlns:r="http://schemas.openxmlformats.org/officeDocument/2006/relationships" xmlns:m="http://schemas.openxmlformats.org/officeDocument/2006/math" xmlns:v="urn:schemas-microsoft-com:vml" xmlns:wp14="http://schemas.microsoft.com/office/word/2010/wordprocessingDrawing" xmlns:wp="http://schemas.openxmlformats.org/drawingml/2006/wordprocessingDrawing" xmlns:w10="urn:schemas-microsoft-com:office:word" xmlns:w="http://schemas.openxmlformats.org/wordprocessingml/2006/main" xmlns:w14="http://schemas.microsoft.com/office/word/2010/wordml" xmlns:w15="http://schemas.microsoft.com/office/word/2012/wordml" xmlns:w16cex="http://schemas.microsoft.com/office/word/2018/wordml/cex" xmlns:w16cid="http://schemas.microsoft.com/office/word/2016/wordml/cid" xmlns:w16="http://schemas.microsoft.com/office/word/2018/wordml" xmlns:w16sdtdh="http://schemas.microsoft.com/office/word/2020/wordml/sdtdatahash" xmlns:w16se="http://schemas.microsoft.com/office/word/2015/wordml/symex" xmlns:wpg="http://schemas.microsoft.com/office/word/2010/wordprocessingGroup" xmlns:wpi="http://schemas.microsoft.com/office/word/2010/wordprocessingInk" xmlns:wne="http://schemas.microsoft.com/office/word/2006/wordml" xmlns:wps="http://schemas.microsoft.com/office/word/2010/wordprocessingShape" mc:Ignorable="w14 w15 w16se w16cid w16 w16cex w16sdtdh wp14">
+  <w:abstractNum w:abstractNumId="0" w15:restartNumberingAfterBreak="0">
+    <w:nsid w:val="79E802EF"/>
+    <w:multiLevelType w:val="multilevel"/>
+    <w:tmpl w:val="5E486EE4"/>
+    <w:lvl w:ilvl="0">
+      <w:start w:val="1"/>
+      <w:numFmt w:val="bullet"/>
+      <w:lvlText w:val=""/>
+      <w:lvlJc w:val="left"/>
+      <w:pPr>
+        <w:tabs>
+          <w:tab w:val="num" w:pos="720"/>
+        </w:tabs>
+        <w:ind w:left="720" w:hanging="360"/>
+      </w:pPr>
+      <w:rPr>
+        <w:rFonts w:ascii="Symbol" w:hAnsi="Symbol" w:hint="default"/>
+        <w:sz w:val="20"/>
+      </w:rPr>
+    </w:lvl>
+    <w:lvl w:ilvl="1" w:tentative="1">
+      <w:start w:val="1"/>
+      <w:numFmt w:val="bullet"/>
+      <w:lvlText w:val=""/>
+      <w:lvlJc w:val="left"/>
+      <w:pPr>
+        <w:tabs>
+          <w:tab w:val="num" w:pos="1440"/>
+        </w:tabs>
+        <w:ind w:left="1440" w:hanging="360"/>
+      </w:pPr>
+      <w:rPr>
+        <w:rFonts w:ascii="Symbol" w:hAnsi="Symbol" w:hint="default"/>
+        <w:sz w:val="20"/>
+      </w:rPr>
+    </w:lvl>
+    <w:lvl w:ilvl="2" w:tentative="1">
+      <w:start w:val="1"/>
+      <w:numFmt w:val="bullet"/>
+      <w:lvlText w:val=""/>
+      <w:lvlJc w:val="left"/>
+      <w:pPr>
+        <w:tabs>
+          <w:tab w:val="num" w:pos="2160"/>
+        </w:tabs>
+        <w:ind w:left="2160" w:hanging="360"/>
+      </w:pPr>
+      <w:rPr>
+        <w:rFonts w:ascii="Symbol" w:hAnsi="Symbol" w:hint="default"/>
+        <w:sz w:val="20"/>
+      </w:rPr>
+    </w:lvl>
+    <w:lvl w:ilvl="3" w:tentative="1">
+      <w:start w:val="1"/>
+      <w:numFmt w:val="bullet"/>
+      <w:lvlText w:val=""/>
+      <w:lvlJc w:val="left"/>
+      <w:pPr>
+        <w:tabs>
+          <w:tab w:val="num" w:pos="2880"/>
+        </w:tabs>
+        <w:ind w:left="2880" w:hanging="360"/>
+      </w:pPr>
+      <w:rPr>
+        <w:rFonts w:ascii="Symbol" w:hAnsi="Symbol" w:hint="default"/>
+        <w:sz w:val="20"/>
+      </w:rPr>
+    </w:lvl>
+    <w:lvl w:ilvl="4" w:tentative="1">
+      <w:start w:val="1"/>
+      <w:numFmt w:val="bullet"/>
+      <w:lvlText w:val=""/>
+      <w:lvlJc w:val="left"/>
+      <w:pPr>
+        <w:tabs>
+          <w:tab w:val="num" w:pos="3600"/>
+        </w:tabs>
+        <w:ind w:left="3600" w:hanging="360"/>
+      </w:pPr>
+      <w:rPr>
+        <w:rFonts w:ascii="Symbol" w:hAnsi="Symbol" w:hint="default"/>
+        <w:sz w:val="20"/>
+      </w:rPr>
+    </w:lvl>
+    <w:lvl w:ilvl="5" w:tentative="1">
+      <w:start w:val="1"/>
+      <w:numFmt w:val="bullet"/>
+      <w:lvlText w:val=""/>
+      <w:lvlJc w:val="left"/>
+      <w:pPr>
+        <w:tabs>
+          <w:tab w:val="num" w:pos="4320"/>
+        </w:tabs>
+        <w:ind w:left="4320" w:hanging="360"/>
+      </w:pPr>
+      <w:rPr>
+        <w:rFonts w:ascii="Symbol" w:hAnsi="Symbol" w:hint="default"/>
+        <w:sz w:val="20"/>
+      </w:rPr>
+    </w:lvl>
+    <w:lvl w:ilvl="6" w:tentative="1">
+      <w:start w:val="1"/>
+      <w:numFmt w:val="bullet"/>
+      <w:lvlText w:val=""/>
+      <w:lvlJc w:val="left"/>
+      <w:pPr>
+        <w:tabs>
+          <w:tab w:val="num" w:pos="5040"/>
+        </w:tabs>
+        <w:ind w:left="5040" w:hanging="360"/>
+      </w:pPr>
+      <w:rPr>
+        <w:rFonts w:ascii="Symbol" w:hAnsi="Symbol" w:hint="default"/>
+        <w:sz w:val="20"/>
+      </w:rPr>
+    </w:lvl>
+    <w:lvl w:ilvl="7" w:tentative="1">
+      <w:start w:val="1"/>
+      <w:numFmt w:val="bullet"/>
+      <w:lvlText w:val=""/>
+      <w:lvlJc w:val="left"/>
+      <w:pPr>
+        <w:tabs>
+          <w:tab w:val="num" w:pos="5760"/>
+        </w:tabs>
+        <w:ind w:left="5760" w:hanging="360"/>
+      </w:pPr>
+      <w:rPr>
+        <w:rFonts w:ascii="Symbol" w:hAnsi="Symbol" w:hint="default"/>
+        <w:sz w:val="20"/>
+      </w:rPr>
+    </w:lvl>
+    <w:lvl w:ilvl="8" w:tentative="1">
+      <w:start w:val="1"/>
+      <w:numFmt w:val="bullet"/>
+      <w:lvlText w:val=""/>
+      <w:lvlJc w:val="left"/>
+      <w:pPr>
+        <w:tabs>
+          <w:tab w:val="num" w:pos="6480"/>
+        </w:tabs>
+        <w:ind w:left="6480" w:hanging="360"/>
+      </w:pPr>
+      <w:rPr>
+        <w:rFonts w:ascii="Symbol" w:hAnsi="Symbol" w:hint="default"/>
+        <w:sz w:val="20"/>
+      </w:rPr>
+    </w:lvl>
+  </w:abstractNum>
+  <w:num w:numId="1">
+    <w:abstractNumId w:val="0"/>
+  </w:num>
+</w:numbering>
 </file>
 
 <file path=word/styles.xml><?xml version="1.0" encoding="utf-8"?>
@@ -4805,6 +5754,52 @@
       <w:szCs w:val="32"/>
     </w:rPr>
   </w:style>
+  <w:style w:type="paragraph" w:styleId="Heading2">
+    <w:name w:val="heading 2"/>
+    <w:basedOn w:val="Normal"/>
+    <w:next w:val="Normal"/>
+    <w:link w:val="Heading2Char"/>
+    <w:uiPriority w:val="9"/>
+    <w:semiHidden/>
+    <w:unhideWhenUsed/>
+    <w:qFormat/>
+    <w:rsid w:val="00962BFB"/>
+    <w:pPr>
+      <w:keepNext/>
+      <w:keepLines/>
+      <w:spacing w:before="40" w:after="0"/>
+      <w:outlineLvl w:val="1"/>
+    </w:pPr>
+    <w:rPr>
+      <w:rFonts w:asciiTheme="majorHAnsi" w:eastAsiaTheme="majorEastAsia" w:hAnsiTheme="majorHAnsi" w:cstheme="majorBidi"/>
+      <w:color w:val="535356" w:themeColor="accent1" w:themeShade="BF"/>
+      <w:sz w:val="26"/>
+      <w:szCs w:val="26"/>
+    </w:rPr>
+  </w:style>
+  <w:style w:type="paragraph" w:styleId="Heading4">
+    <w:name w:val="heading 4"/>
+    <w:basedOn w:val="Normal"/>
+    <w:next w:val="Normal"/>
+    <w:link w:val="Heading4Char"/>
+    <w:uiPriority w:val="9"/>
+    <w:semiHidden/>
+    <w:unhideWhenUsed/>
+    <w:qFormat/>
+    <w:rsid w:val="002703C1"/>
+    <w:pPr>
+      <w:keepNext/>
+      <w:keepLines/>
+      <w:spacing w:before="40" w:after="0"/>
+      <w:outlineLvl w:val="3"/>
+    </w:pPr>
+    <w:rPr>
+      <w:rFonts w:asciiTheme="majorHAnsi" w:eastAsiaTheme="majorEastAsia" w:hAnsiTheme="majorHAnsi" w:cstheme="majorBidi"/>
+      <w:i/>
+      <w:iCs/>
+      <w:color w:val="535356" w:themeColor="accent1" w:themeShade="BF"/>
+    </w:rPr>
+  </w:style>
   <w:style w:type="character" w:default="1" w:styleId="DefaultParagraphFont">
     <w:name w:val="Default Paragraph Font"/>
     <w:uiPriority w:val="1"/>
@@ -4946,6 +5941,84 @@
       <w:color w:val="67AABF" w:themeColor="hyperlink"/>
       <w:u w:val="single"/>
     </w:rPr>
+  </w:style>
+  <w:style w:type="character" w:styleId="HTMLCode">
+    <w:name w:val="HTML Code"/>
+    <w:basedOn w:val="DefaultParagraphFont"/>
+    <w:uiPriority w:val="99"/>
+    <w:semiHidden/>
+    <w:unhideWhenUsed/>
+    <w:rsid w:val="00A20243"/>
+    <w:rPr>
+      <w:rFonts w:ascii="Courier New" w:eastAsia="Times New Roman" w:hAnsi="Courier New" w:cs="Courier New"/>
+      <w:sz w:val="20"/>
+      <w:szCs w:val="20"/>
+    </w:rPr>
+  </w:style>
+  <w:style w:type="character" w:customStyle="1" w:styleId="pre">
+    <w:name w:val="pre"/>
+    <w:basedOn w:val="DefaultParagraphFont"/>
+    <w:rsid w:val="00A20243"/>
+  </w:style>
+  <w:style w:type="character" w:styleId="Emphasis">
+    <w:name w:val="Emphasis"/>
+    <w:basedOn w:val="DefaultParagraphFont"/>
+    <w:uiPriority w:val="20"/>
+    <w:qFormat/>
+    <w:rsid w:val="00A20243"/>
+    <w:rPr>
+      <w:i/>
+      <w:iCs/>
+    </w:rPr>
+  </w:style>
+  <w:style w:type="paragraph" w:styleId="NormalWeb">
+    <w:name w:val="Normal (Web)"/>
+    <w:basedOn w:val="Normal"/>
+    <w:uiPriority w:val="99"/>
+    <w:semiHidden/>
+    <w:unhideWhenUsed/>
+    <w:rsid w:val="003D08F8"/>
+    <w:pPr>
+      <w:spacing w:before="100" w:beforeAutospacing="1" w:after="100" w:afterAutospacing="1" w:line="240" w:lineRule="auto"/>
+    </w:pPr>
+    <w:rPr>
+      <w:rFonts w:ascii="Times New Roman" w:eastAsia="Times New Roman" w:hAnsi="Times New Roman" w:cs="Times New Roman"/>
+      <w:sz w:val="24"/>
+      <w:szCs w:val="24"/>
+    </w:rPr>
+  </w:style>
+  <w:style w:type="character" w:customStyle="1" w:styleId="Heading4Char">
+    <w:name w:val="Heading 4 Char"/>
+    <w:basedOn w:val="DefaultParagraphFont"/>
+    <w:link w:val="Heading4"/>
+    <w:uiPriority w:val="9"/>
+    <w:semiHidden/>
+    <w:rsid w:val="002703C1"/>
+    <w:rPr>
+      <w:rFonts w:asciiTheme="majorHAnsi" w:eastAsiaTheme="majorEastAsia" w:hAnsiTheme="majorHAnsi" w:cstheme="majorBidi"/>
+      <w:i/>
+      <w:iCs/>
+      <w:color w:val="535356" w:themeColor="accent1" w:themeShade="BF"/>
+    </w:rPr>
+  </w:style>
+  <w:style w:type="character" w:customStyle="1" w:styleId="Heading2Char">
+    <w:name w:val="Heading 2 Char"/>
+    <w:basedOn w:val="DefaultParagraphFont"/>
+    <w:link w:val="Heading2"/>
+    <w:uiPriority w:val="9"/>
+    <w:semiHidden/>
+    <w:rsid w:val="00962BFB"/>
+    <w:rPr>
+      <w:rFonts w:asciiTheme="majorHAnsi" w:eastAsiaTheme="majorEastAsia" w:hAnsiTheme="majorHAnsi" w:cstheme="majorBidi"/>
+      <w:color w:val="535356" w:themeColor="accent1" w:themeShade="BF"/>
+      <w:sz w:val="26"/>
+      <w:szCs w:val="26"/>
+    </w:rPr>
+  </w:style>
+  <w:style w:type="character" w:customStyle="1" w:styleId="std">
+    <w:name w:val="std"/>
+    <w:basedOn w:val="DefaultParagraphFont"/>
+    <w:rsid w:val="00962BFB"/>
   </w:style>
 </w:styles>
 </file>

</xml_diff>